<commit_message>
Addition to the report
</commit_message>
<xml_diff>
--- a/Assignment 2 Report.docx
+++ b/Assignment 2 Report.docx
@@ -106,12 +106,21 @@
         </w:rPr>
         <w:t xml:space="preserve">Product Name: </w:t>
       </w:r>
+      <w:proofErr w:type="spellStart"/>
       <w:r>
         <w:rPr>
           <w:sz w:val="30"/>
           <w:szCs w:val="30"/>
         </w:rPr>
-        <w:t>Runtime_Terror Web Application</w:t>
+        <w:t>Runtime_Terror</w:t>
+      </w:r>
+      <w:proofErr w:type="spellEnd"/>
+      <w:r>
+        <w:rPr>
+          <w:sz w:val="30"/>
+          <w:szCs w:val="30"/>
+        </w:rPr>
+        <w:t xml:space="preserve"> Web Application</w:t>
       </w:r>
     </w:p>
     <w:p>
@@ -351,12 +360,21 @@
         </w:rPr>
         <w:t xml:space="preserve">Application Name: </w:t>
       </w:r>
+      <w:proofErr w:type="spellStart"/>
       <w:r>
         <w:rPr>
           <w:sz w:val="24"/>
           <w:szCs w:val="24"/>
         </w:rPr>
-        <w:t>Runtime_Terror Web Application</w:t>
+        <w:t>Runtime_Terror</w:t>
+      </w:r>
+      <w:proofErr w:type="spellEnd"/>
+      <w:r>
+        <w:rPr>
+          <w:sz w:val="24"/>
+          <w:szCs w:val="24"/>
+        </w:rPr>
+        <w:t xml:space="preserve"> Web Application</w:t>
       </w:r>
     </w:p>
     <w:p>
@@ -507,6 +525,85 @@
     <w:p/>
     <w:p>
       <w:pPr>
+        <w:jc w:val="center"/>
+      </w:pPr>
+      <w:r>
+        <w:t>Outdated Libraries – CWE 829</w:t>
+      </w:r>
+      <w:r>
+        <w:t xml:space="preserve"> - Medium</w:t>
+      </w:r>
+    </w:p>
+    <w:p>
+      <w:pPr>
+        <w:jc w:val="center"/>
+      </w:pPr>
+      <w:r>
+        <w:t>Bootstrap v3.3.7</w:t>
+      </w:r>
+      <w:r>
+        <w:t xml:space="preserve"> - </w:t>
+      </w:r>
+      <w:hyperlink r:id="rId5" w:history="1">
+        <w:r>
+          <w:rPr>
+            <w:rStyle w:val="Hyperlink"/>
+          </w:rPr>
+          <w:t>https://snyk.io/test/npm/bootstrap/3.3.7</w:t>
+        </w:r>
+      </w:hyperlink>
+    </w:p>
+    <w:p>
+      <w:pPr>
+        <w:jc w:val="center"/>
+      </w:pPr>
+      <w:r>
+        <w:t>Possibly don’t use any of the</w:t>
+      </w:r>
+      <w:r>
+        <w:t>se</w:t>
+      </w:r>
+    </w:p>
+    <w:p>
+      <w:pPr>
+        <w:jc w:val="center"/>
+      </w:pPr>
+      <w:proofErr w:type="spellStart"/>
+      <w:r>
+        <w:t>JQuery</w:t>
+      </w:r>
+      <w:proofErr w:type="spellEnd"/>
+      <w:r>
+        <w:t xml:space="preserve"> v3.2.1 - </w:t>
+      </w:r>
+      <w:hyperlink r:id="rId6" w:history="1">
+        <w:r>
+          <w:rPr>
+            <w:rStyle w:val="Hyperlink"/>
+          </w:rPr>
+          <w:t>https://snyk.io/test/npm/jquery/3.2.1</w:t>
+        </w:r>
+      </w:hyperlink>
+    </w:p>
+    <w:p>
+      <w:pPr>
+        <w:jc w:val="center"/>
+      </w:pPr>
+      <w:r>
+        <w:t>Possibly don’t use any of the</w:t>
+      </w:r>
+      <w:r>
+        <w:t>se</w:t>
+      </w:r>
+    </w:p>
+    <w:p>
+      <w:pPr>
+        <w:jc w:val="center"/>
+      </w:pPr>
+    </w:p>
+    <w:p/>
+    <w:p>
+      <w:pPr>
         <w:pStyle w:val="Heading2"/>
         <w:jc w:val="center"/>
         <w:rPr>
@@ -522,7 +619,55 @@
         <w:t>App-Specific Exploits and Vulnerabilities</w:t>
       </w:r>
     </w:p>
-    <w:p/>
+    <w:p>
+      <w:r>
+        <w:t>Brute Force Passwords</w:t>
+      </w:r>
+    </w:p>
+    <w:p>
+      <w:r>
+        <w:t xml:space="preserve">Log in as admin with no checks </w:t>
+      </w:r>
+    </w:p>
+    <w:p>
+      <w:r>
+        <w:t xml:space="preserve">Filling in </w:t>
+      </w:r>
+      <w:r>
+        <w:t xml:space="preserve">many </w:t>
+      </w:r>
+      <w:proofErr w:type="spellStart"/>
+      <w:r>
+        <w:t>many</w:t>
+      </w:r>
+      <w:proofErr w:type="spellEnd"/>
+      <w:r>
+        <w:t xml:space="preserve"> </w:t>
+      </w:r>
+      <w:r>
+        <w:t xml:space="preserve">forms </w:t>
+      </w:r>
+      <w:r>
+        <w:t xml:space="preserve">(forum) </w:t>
+      </w:r>
+      <w:r>
+        <w:t>– Make DB real slow</w:t>
+      </w:r>
+      <w:r>
+        <w:t xml:space="preserve"> </w:t>
+      </w:r>
+    </w:p>
+    <w:p>
+      <w:r>
+        <w:t>No request limiting</w:t>
+      </w:r>
+    </w:p>
+    <w:p>
+      <w:r>
+        <w:lastRenderedPageBreak/>
+        <w:t>No Anti CSRF tokens - Medium</w:t>
+      </w:r>
+    </w:p>
     <w:p/>
     <w:p/>
     <w:p/>
@@ -1138,6 +1283,29 @@
       <w:szCs w:val="24"/>
     </w:rPr>
   </w:style>
+  <w:style w:type="character" w:styleId="Hyperlink">
+    <w:name w:val="Hyperlink"/>
+    <w:basedOn w:val="DefaultParagraphFont"/>
+    <w:uiPriority w:val="99"/>
+    <w:unhideWhenUsed/>
+    <w:rsid w:val="009B1A07"/>
+    <w:rPr>
+      <w:color w:val="0563C1" w:themeColor="hyperlink"/>
+      <w:u w:val="single"/>
+    </w:rPr>
+  </w:style>
+  <w:style w:type="character" w:styleId="UnresolvedMention">
+    <w:name w:val="Unresolved Mention"/>
+    <w:basedOn w:val="DefaultParagraphFont"/>
+    <w:uiPriority w:val="99"/>
+    <w:semiHidden/>
+    <w:unhideWhenUsed/>
+    <w:rsid w:val="009B1A07"/>
+    <w:rPr>
+      <w:color w:val="605E5C"/>
+      <w:shd w:val="clear" w:color="auto" w:fill="E1DFDD"/>
+    </w:rPr>
+  </w:style>
 </w:styles>
 </file>
 

</xml_diff>

<commit_message>
Addition to the report - Not sure how strong the CSRF argument is
</commit_message>
<xml_diff>
--- a/Assignment 2 Report.docx
+++ b/Assignment 2 Report.docx
@@ -840,31 +840,7 @@
           <w:rPr>
             <w:rStyle w:val="Hyperlink"/>
           </w:rPr>
-          <w:t>recom</w:t>
-        </w:r>
-        <w:r>
-          <w:rPr>
-            <w:rStyle w:val="Hyperlink"/>
-          </w:rPr>
-          <w:t>m</w:t>
-        </w:r>
-        <w:r>
-          <w:rPr>
-            <w:rStyle w:val="Hyperlink"/>
-          </w:rPr>
-          <w:t>end</w:t>
-        </w:r>
-        <w:r>
-          <w:rPr>
-            <w:rStyle w:val="Hyperlink"/>
-          </w:rPr>
-          <w:t>e</w:t>
-        </w:r>
-        <w:r>
-          <w:rPr>
-            <w:rStyle w:val="Hyperlink"/>
-          </w:rPr>
-          <w:t xml:space="preserve">d </w:t>
+          <w:t xml:space="preserve">recommended </w:t>
         </w:r>
         <w:r>
           <w:rPr>
@@ -968,23 +944,7 @@
             <w:rFonts w:cstheme="minorHAnsi"/>
             <w:shd w:val="clear" w:color="auto" w:fill="FFFFFF"/>
           </w:rPr>
-          <w:t>h</w:t>
-        </w:r>
-        <w:r>
-          <w:rPr>
-            <w:rStyle w:val="Hyperlink"/>
-            <w:rFonts w:cstheme="minorHAnsi"/>
-            <w:shd w:val="clear" w:color="auto" w:fill="FFFFFF"/>
-          </w:rPr>
-          <w:t>e</w:t>
-        </w:r>
-        <w:r>
-          <w:rPr>
-            <w:rStyle w:val="Hyperlink"/>
-            <w:rFonts w:cstheme="minorHAnsi"/>
-            <w:shd w:val="clear" w:color="auto" w:fill="FFFFFF"/>
-          </w:rPr>
-          <w:t>re</w:t>
+          <w:t>here</w:t>
         </w:r>
       </w:hyperlink>
       <w:r>
@@ -1272,8 +1232,53 @@
         <w:t xml:space="preserve"> – Low</w:t>
       </w:r>
     </w:p>
+    <w:p>
+      <w:r>
+        <w:t xml:space="preserve">Currently the web app doesn’t have any form of request limiting built in. This allows any registered user to send post requests to the forum without limit. This can result in the forum being flooded with posts, which causes a hit to the performance. </w:t>
+      </w:r>
+      <w:r>
+        <w:t xml:space="preserve">Additionally depending on the database set up, a user could send enough requests to fill the database causing the disk full error in MySQL. This would prevent further posts to the forum. </w:t>
+      </w:r>
+    </w:p>
+    <w:p>
+      <w:pPr>
+        <w:rPr>
+          <w:b/>
+          <w:bCs/>
+        </w:rPr>
+      </w:pPr>
+      <w:r>
+        <w:rPr>
+          <w:b/>
+          <w:bCs/>
+        </w:rPr>
+        <w:t>Location in Code</w:t>
+      </w:r>
+    </w:p>
+    <w:p>
+      <w:pPr>
+        <w:rPr>
+          <w:b/>
+          <w:bCs/>
+        </w:rPr>
+      </w:pPr>
+      <w:r>
+        <w:rPr>
+          <w:b/>
+          <w:bCs/>
+        </w:rPr>
+        <w:t>Solution</w:t>
+      </w:r>
+    </w:p>
+    <w:p>
+      <w:r>
+        <w:t>Impose</w:t>
+      </w:r>
+      <w:r>
+        <w:t xml:space="preserve"> limits on the speed at which users can make requests to the forum. </w:t>
+      </w:r>
+    </w:p>
     <w:p/>
-    <w:p/>
     <w:p>
       <w:pPr>
         <w:jc w:val="center"/>
@@ -1318,7 +1323,19 @@
     </w:p>
     <w:p>
       <w:r>
-        <w:t xml:space="preserve">The requests being sent in the application do not have a token requiring traffic to only come from within the applications domain. This leaves the application open to cross site request forgery attacks. These attacks leverage the </w:t>
+        <w:t>The requests being sent in the application do not have a</w:t>
+      </w:r>
+      <w:r>
+        <w:t xml:space="preserve">n anti CSRF </w:t>
+      </w:r>
+      <w:r>
+        <w:t>t</w:t>
+      </w:r>
+      <w:r>
+        <w:t>oken</w:t>
+      </w:r>
+      <w:r>
+        <w:t xml:space="preserve">. This leaves the application open to cross site request forgery attacks. These attacks leverage the </w:t>
       </w:r>
       <w:r>
         <w:t xml:space="preserve">victim’s browser to send requests from a compromised site to this site, which will then have the </w:t>
@@ -1359,13 +1376,35 @@
     </w:p>
     <w:p>
       <w:r>
-        <w:t xml:space="preserve">Spring security has a </w:t>
+        <w:t xml:space="preserve">Most of this is already done, as the application generates a per session token. </w:t>
+      </w:r>
+    </w:p>
+    <w:p>
+      <w:r>
+        <w:t xml:space="preserve">However as the session doesn’t expire, that could cause an issue. </w:t>
+      </w:r>
+    </w:p>
+    <w:p>
+      <w:r>
+        <w:t xml:space="preserve">Spring security </w:t>
+      </w:r>
+      <w:r>
+        <w:t xml:space="preserve">also </w:t>
+      </w:r>
+      <w:r>
+        <w:t xml:space="preserve">has a </w:t>
       </w:r>
       <w:r>
         <w:t>built-in</w:t>
       </w:r>
       <w:r>
-        <w:t xml:space="preserve"> protection against CSRF attacks. This uses a CSRF cookie. </w:t>
+        <w:t xml:space="preserve"> protection against CSRF attacks</w:t>
+      </w:r>
+      <w:r>
+        <w:t xml:space="preserve"> in the form of a CSRF token</w:t>
+      </w:r>
+      <w:r>
+        <w:t xml:space="preserve">. </w:t>
       </w:r>
     </w:p>
     <w:p>

</xml_diff>

<commit_message>
Addition to the report - OWASP Top 10
</commit_message>
<xml_diff>
--- a/Assignment 2 Report.docx
+++ b/Assignment 2 Report.docx
@@ -48,7 +48,7 @@
                     </pic:cNvPicPr>
                   </pic:nvPicPr>
                   <pic:blipFill>
-                    <a:blip r:embed="rId4">
+                    <a:blip r:embed="rId5">
                       <a:extLst>
                         <a:ext uri="{28A0092B-C50C-407E-A947-70E740481C1C}">
                           <a14:useLocalDpi xmlns:a14="http://schemas.microsoft.com/office/drawing/2010/main" val="0"/>
@@ -106,12 +106,21 @@
         </w:rPr>
         <w:t xml:space="preserve">Product Name: </w:t>
       </w:r>
+      <w:proofErr w:type="spellStart"/>
       <w:r>
         <w:rPr>
           <w:sz w:val="30"/>
           <w:szCs w:val="30"/>
         </w:rPr>
-        <w:t>Runtime_Terror Web Application</w:t>
+        <w:t>Runtime_Terror</w:t>
+      </w:r>
+      <w:proofErr w:type="spellEnd"/>
+      <w:r>
+        <w:rPr>
+          <w:sz w:val="30"/>
+          <w:szCs w:val="30"/>
+        </w:rPr>
+        <w:t xml:space="preserve"> Web Application</w:t>
       </w:r>
     </w:p>
     <w:p>
@@ -351,12 +360,21 @@
         </w:rPr>
         <w:t xml:space="preserve">Application Name: </w:t>
       </w:r>
-      <w:r>
-        <w:rPr>
-          <w:sz w:val="24"/>
-          <w:szCs w:val="24"/>
-        </w:rPr>
-        <w:t>Runtime_Terror Web Application</w:t>
+      <w:proofErr w:type="spellStart"/>
+      <w:r>
+        <w:rPr>
+          <w:sz w:val="24"/>
+          <w:szCs w:val="24"/>
+        </w:rPr>
+        <w:t>Runtime_Terror</w:t>
+      </w:r>
+      <w:proofErr w:type="spellEnd"/>
+      <w:r>
+        <w:rPr>
+          <w:sz w:val="24"/>
+          <w:szCs w:val="24"/>
+        </w:rPr>
+        <w:t xml:space="preserve"> Web Application</w:t>
       </w:r>
     </w:p>
     <w:p>
@@ -489,7 +507,7 @@
                     <pic:cNvPicPr/>
                   </pic:nvPicPr>
                   <pic:blipFill>
-                    <a:blip r:embed="rId5"/>
+                    <a:blip r:embed="rId6"/>
                     <a:stretch>
                       <a:fillRect/>
                     </a:stretch>
@@ -513,12 +531,36 @@
     <w:p/>
     <w:p>
       <w:r>
-        <w:t>Changed the datasource URL to point to a docker container on port 4000</w:t>
-      </w:r>
-    </w:p>
-    <w:p>
-      <w:r>
-        <w:t>Changed the password to match with the mysql db running in the container</w:t>
+        <w:t xml:space="preserve">Changed the </w:t>
+      </w:r>
+      <w:proofErr w:type="spellStart"/>
+      <w:r>
+        <w:t>datasource</w:t>
+      </w:r>
+      <w:proofErr w:type="spellEnd"/>
+      <w:r>
+        <w:t xml:space="preserve"> URL to point to a docker container on port 4000</w:t>
+      </w:r>
+    </w:p>
+    <w:p>
+      <w:r>
+        <w:t xml:space="preserve">Changed the password to match with the </w:t>
+      </w:r>
+      <w:proofErr w:type="spellStart"/>
+      <w:r>
+        <w:t>mysql</w:t>
+      </w:r>
+      <w:proofErr w:type="spellEnd"/>
+      <w:r>
+        <w:t xml:space="preserve"> </w:t>
+      </w:r>
+      <w:proofErr w:type="spellStart"/>
+      <w:r>
+        <w:t>db</w:t>
+      </w:r>
+      <w:proofErr w:type="spellEnd"/>
+      <w:r>
+        <w:t xml:space="preserve"> running in the container</w:t>
       </w:r>
     </w:p>
     <w:p>
@@ -590,7 +632,7 @@
       <w:r>
         <w:t xml:space="preserve"> - </w:t>
       </w:r>
-      <w:hyperlink r:id="rId6" w:history="1">
+      <w:hyperlink r:id="rId7" w:history="1">
         <w:r>
           <w:rPr>
             <w:rStyle w:val="Hyperlink"/>
@@ -614,10 +656,15 @@
       <w:pPr>
         <w:jc w:val="center"/>
       </w:pPr>
-      <w:r>
-        <w:t xml:space="preserve">JQuery v3.2.1 - </w:t>
-      </w:r>
-      <w:hyperlink r:id="rId7" w:history="1">
+      <w:proofErr w:type="spellStart"/>
+      <w:r>
+        <w:t>JQuery</w:t>
+      </w:r>
+      <w:proofErr w:type="spellEnd"/>
+      <w:r>
+        <w:t xml:space="preserve"> v3.2.1 - </w:t>
+      </w:r>
+      <w:hyperlink r:id="rId8" w:history="1">
         <w:r>
           <w:rPr>
             <w:rStyle w:val="Hyperlink"/>
@@ -639,7 +686,574 @@
         <w:jc w:val="center"/>
       </w:pPr>
     </w:p>
+    <w:p>
+      <w:pPr>
+        <w:jc w:val="center"/>
+      </w:pPr>
+    </w:p>
+    <w:p>
+      <w:pPr>
+        <w:pStyle w:val="Heading1"/>
+        <w:jc w:val="center"/>
+      </w:pPr>
+      <w:r>
+        <w:t xml:space="preserve">OWASP Top 10 </w:t>
+      </w:r>
+      <w:r>
+        <w:t>–</w:t>
+      </w:r>
+      <w:r>
+        <w:t xml:space="preserve"> 2021</w:t>
+      </w:r>
+    </w:p>
     <w:p/>
+    <w:p>
+      <w:pPr>
+        <w:pStyle w:val="ListParagraph"/>
+        <w:numPr>
+          <w:ilvl w:val="0"/>
+          <w:numId w:val="1"/>
+        </w:numPr>
+      </w:pPr>
+      <w:r>
+        <w:t>Broken Access Control</w:t>
+      </w:r>
+    </w:p>
+    <w:p>
+      <w:pPr>
+        <w:ind w:left="3600" w:firstLine="720"/>
+      </w:pPr>
+      <w:r>
+        <w:rPr>
+          <w:highlight w:val="yellow"/>
+        </w:rPr>
+        <w:t>LUKAS – Opinion on this on?</w:t>
+      </w:r>
+      <w:r>
+        <w:t xml:space="preserve"> Could go in design or here</w:t>
+      </w:r>
+    </w:p>
+    <w:p>
+      <w:pPr>
+        <w:pStyle w:val="ListParagraph"/>
+        <w:ind w:left="360"/>
+        <w:jc w:val="center"/>
+      </w:pPr>
+      <w:r>
+        <w:t>Deny by Default</w:t>
+      </w:r>
+    </w:p>
+    <w:p>
+      <w:pPr>
+        <w:pStyle w:val="ListParagraph"/>
+        <w:ind w:left="360"/>
+        <w:jc w:val="center"/>
+      </w:pPr>
+      <w:r>
+        <w:t>One of the main Clauses of Access control is to deny access to any resource that shouldn’t be publicly available. This concept is broken by allowing access to</w:t>
+      </w:r>
+      <w:r>
+        <w:t xml:space="preserve"> vaccine</w:t>
+      </w:r>
+      <w:r>
+        <w:t xml:space="preserve"> booking</w:t>
+      </w:r>
+      <w:r>
+        <w:t xml:space="preserve">s from the homepage without being logged in. </w:t>
+      </w:r>
+    </w:p>
+    <w:p>
+      <w:pPr>
+        <w:pStyle w:val="ListParagraph"/>
+        <w:ind w:left="360"/>
+        <w:jc w:val="center"/>
+      </w:pPr>
+    </w:p>
+    <w:p>
+      <w:pPr>
+        <w:pStyle w:val="ListParagraph"/>
+        <w:ind w:left="360"/>
+        <w:jc w:val="center"/>
+      </w:pPr>
+      <w:r>
+        <w:t xml:space="preserve">No rate Limiting on </w:t>
+      </w:r>
+      <w:proofErr w:type="spellStart"/>
+      <w:r>
+        <w:t>Apis</w:t>
+      </w:r>
+      <w:proofErr w:type="spellEnd"/>
+      <w:r>
+        <w:t xml:space="preserve"> </w:t>
+      </w:r>
+    </w:p>
+    <w:p>
+      <w:pPr>
+        <w:pStyle w:val="ListParagraph"/>
+        <w:ind w:left="360"/>
+        <w:jc w:val="center"/>
+      </w:pPr>
+      <w:r>
+        <w:rPr>
+          <w:highlight w:val="yellow"/>
+        </w:rPr>
+        <w:t>Not sure where this should go</w:t>
+      </w:r>
+    </w:p>
+    <w:p>
+      <w:pPr>
+        <w:pStyle w:val="ListParagraph"/>
+      </w:pPr>
+    </w:p>
+    <w:p>
+      <w:pPr>
+        <w:pStyle w:val="ListParagraph"/>
+        <w:numPr>
+          <w:ilvl w:val="0"/>
+          <w:numId w:val="1"/>
+        </w:numPr>
+      </w:pPr>
+      <w:r>
+        <w:t>Cryptographic Failures</w:t>
+      </w:r>
+    </w:p>
+    <w:p>
+      <w:pPr>
+        <w:jc w:val="center"/>
+      </w:pPr>
+      <w:r>
+        <w:t>HTTPS</w:t>
+      </w:r>
+    </w:p>
+    <w:p>
+      <w:pPr>
+        <w:ind w:left="720"/>
+      </w:pPr>
+      <w:r>
+        <w:t>Data is protected in transit using HTTPS to ensure the data is encrypted. This prevents man in the middle attacks and is a key part of cryptographic functionality for a web app.</w:t>
+      </w:r>
+    </w:p>
+    <w:p>
+      <w:pPr>
+        <w:ind w:firstLine="720"/>
+      </w:pPr>
+    </w:p>
+    <w:p>
+      <w:pPr>
+        <w:jc w:val="center"/>
+      </w:pPr>
+      <w:r>
+        <w:t>Encoding (Passwords)</w:t>
+      </w:r>
+    </w:p>
+    <w:p>
+      <w:r>
+        <w:tab/>
+        <w:t xml:space="preserve">Passwords are encoded using </w:t>
+      </w:r>
+      <w:proofErr w:type="spellStart"/>
+      <w:r>
+        <w:t>BCryptPasswordEncoder</w:t>
+      </w:r>
+      <w:proofErr w:type="spellEnd"/>
+      <w:r>
+        <w:t xml:space="preserve"> </w:t>
+      </w:r>
+      <w:proofErr w:type="gramStart"/>
+      <w:r>
+        <w:t>in order to</w:t>
+      </w:r>
+      <w:proofErr w:type="gramEnd"/>
+      <w:r>
+        <w:t xml:space="preserve"> store </w:t>
+      </w:r>
+      <w:r>
+        <w:t>the password in a secure form.</w:t>
+      </w:r>
+    </w:p>
+    <w:p/>
+    <w:p>
+      <w:pPr>
+        <w:pStyle w:val="ListParagraph"/>
+        <w:numPr>
+          <w:ilvl w:val="0"/>
+          <w:numId w:val="1"/>
+        </w:numPr>
+      </w:pPr>
+      <w:r>
+        <w:t>Injection</w:t>
+      </w:r>
+    </w:p>
+    <w:p>
+      <w:pPr>
+        <w:jc w:val="center"/>
+      </w:pPr>
+      <w:r>
+        <w:t>JPA stops SQL injection</w:t>
+      </w:r>
+    </w:p>
+    <w:p>
+      <w:pPr>
+        <w:jc w:val="center"/>
+      </w:pPr>
+      <w:r>
+        <w:t xml:space="preserve">The use of Spring JPA repositories means that by default </w:t>
+      </w:r>
+      <w:r>
+        <w:t xml:space="preserve">parametrised queries are being used. This effectively prevents SQL injection attacks. </w:t>
+      </w:r>
+    </w:p>
+    <w:p>
+      <w:pPr>
+        <w:pStyle w:val="ListParagraph"/>
+        <w:ind w:left="1440"/>
+        <w:jc w:val="center"/>
+      </w:pPr>
+    </w:p>
+    <w:p>
+      <w:pPr>
+        <w:jc w:val="center"/>
+      </w:pPr>
+      <w:proofErr w:type="spellStart"/>
+      <w:r>
+        <w:t>T</w:t>
+      </w:r>
+      <w:r>
+        <w:t>hymeleaf</w:t>
+      </w:r>
+      <w:proofErr w:type="spellEnd"/>
+      <w:r>
+        <w:t xml:space="preserve"> stops XSS</w:t>
+      </w:r>
+    </w:p>
+    <w:p>
+      <w:pPr>
+        <w:jc w:val="center"/>
+      </w:pPr>
+      <w:r>
+        <w:t xml:space="preserve">This web app uses </w:t>
+      </w:r>
+      <w:proofErr w:type="spellStart"/>
+      <w:r>
+        <w:t>Thymeleaf</w:t>
+      </w:r>
+      <w:proofErr w:type="spellEnd"/>
+      <w:r>
+        <w:t xml:space="preserve"> to display dynamic user generated content. By </w:t>
+      </w:r>
+      <w:proofErr w:type="gramStart"/>
+      <w:r>
+        <w:t>default</w:t>
+      </w:r>
+      <w:proofErr w:type="gramEnd"/>
+      <w:r>
+        <w:t xml:space="preserve"> </w:t>
+      </w:r>
+      <w:proofErr w:type="spellStart"/>
+      <w:r>
+        <w:t>thymeleaf</w:t>
+      </w:r>
+      <w:proofErr w:type="spellEnd"/>
+      <w:r>
+        <w:t xml:space="preserve"> (when set use text) will escape the text being printed. This effectively stops XSS attacks. </w:t>
+      </w:r>
+    </w:p>
+    <w:p>
+      <w:pPr>
+        <w:pStyle w:val="ListParagraph"/>
+      </w:pPr>
+    </w:p>
+    <w:p>
+      <w:pPr>
+        <w:pStyle w:val="ListParagraph"/>
+      </w:pPr>
+    </w:p>
+    <w:p>
+      <w:pPr>
+        <w:pStyle w:val="ListParagraph"/>
+        <w:numPr>
+          <w:ilvl w:val="0"/>
+          <w:numId w:val="1"/>
+        </w:numPr>
+      </w:pPr>
+      <w:r>
+        <w:lastRenderedPageBreak/>
+        <w:t>Insecure design</w:t>
+      </w:r>
+    </w:p>
+    <w:p>
+      <w:pPr>
+        <w:jc w:val="center"/>
+      </w:pPr>
+      <w:r>
+        <w:t>Allow admin access through registration form</w:t>
+      </w:r>
+    </w:p>
+    <w:p>
+      <w:pPr>
+        <w:pStyle w:val="ListParagraph"/>
+        <w:ind w:left="1440"/>
+        <w:jc w:val="center"/>
+      </w:pPr>
+    </w:p>
+    <w:p>
+      <w:pPr>
+        <w:pStyle w:val="ListParagraph"/>
+        <w:ind w:left="1440"/>
+        <w:jc w:val="center"/>
+      </w:pPr>
+    </w:p>
+    <w:p>
+      <w:pPr>
+        <w:jc w:val="center"/>
+      </w:pPr>
+      <w:r>
+        <w:t>Allowance of weak passwords</w:t>
+      </w:r>
+    </w:p>
+    <w:p>
+      <w:pPr>
+        <w:pStyle w:val="ListParagraph"/>
+        <w:ind w:left="1440"/>
+        <w:jc w:val="center"/>
+      </w:pPr>
+    </w:p>
+    <w:p>
+      <w:pPr>
+        <w:pStyle w:val="ListParagraph"/>
+        <w:ind w:left="1440"/>
+        <w:jc w:val="center"/>
+      </w:pPr>
+    </w:p>
+    <w:p>
+      <w:pPr>
+        <w:pStyle w:val="ListParagraph"/>
+        <w:numPr>
+          <w:ilvl w:val="0"/>
+          <w:numId w:val="1"/>
+        </w:numPr>
+      </w:pPr>
+      <w:r>
+        <w:t>Security misconfiguration</w:t>
+      </w:r>
+    </w:p>
+    <w:p>
+      <w:pPr>
+        <w:jc w:val="center"/>
+      </w:pPr>
+      <w:r>
+        <w:t>Explain secure headers being used, etc</w:t>
+      </w:r>
+    </w:p>
+    <w:p>
+      <w:pPr>
+        <w:jc w:val="center"/>
+      </w:pPr>
+      <w:r>
+        <w:t>Use secure headers</w:t>
+      </w:r>
+    </w:p>
+    <w:p>
+      <w:pPr>
+        <w:jc w:val="center"/>
+      </w:pPr>
+    </w:p>
+    <w:p>
+      <w:pPr>
+        <w:jc w:val="center"/>
+      </w:pPr>
+    </w:p>
+    <w:p>
+      <w:pPr>
+        <w:pStyle w:val="ListParagraph"/>
+        <w:numPr>
+          <w:ilvl w:val="0"/>
+          <w:numId w:val="1"/>
+        </w:numPr>
+      </w:pPr>
+      <w:r>
+        <w:t>Vulnerable and outdated components</w:t>
+      </w:r>
+    </w:p>
+    <w:p>
+      <w:pPr>
+        <w:jc w:val="center"/>
+      </w:pPr>
+      <w:r>
+        <w:t>Outdated libraries</w:t>
+      </w:r>
+    </w:p>
+    <w:p>
+      <w:pPr>
+        <w:jc w:val="center"/>
+      </w:pPr>
+    </w:p>
+    <w:p>
+      <w:pPr>
+        <w:pStyle w:val="ListParagraph"/>
+        <w:numPr>
+          <w:ilvl w:val="0"/>
+          <w:numId w:val="1"/>
+        </w:numPr>
+      </w:pPr>
+      <w:r>
+        <w:t>Identification and Authentication failures</w:t>
+      </w:r>
+    </w:p>
+    <w:p>
+      <w:pPr>
+        <w:jc w:val="center"/>
+      </w:pPr>
+      <w:r>
+        <w:t>Un</w:t>
+      </w:r>
+      <w:r>
+        <w:t>limit</w:t>
+      </w:r>
+      <w:r>
+        <w:t>ed</w:t>
+      </w:r>
+      <w:r>
+        <w:t xml:space="preserve"> requests</w:t>
+      </w:r>
+    </w:p>
+    <w:p>
+      <w:pPr>
+        <w:jc w:val="center"/>
+      </w:pPr>
+    </w:p>
+    <w:p>
+      <w:pPr>
+        <w:jc w:val="center"/>
+      </w:pPr>
+    </w:p>
+    <w:p>
+      <w:pPr>
+        <w:jc w:val="center"/>
+      </w:pPr>
+      <w:r>
+        <w:t>M</w:t>
+      </w:r>
+      <w:r>
+        <w:t>ulti factor</w:t>
+      </w:r>
+      <w:r>
+        <w:t xml:space="preserve"> Authentication</w:t>
+      </w:r>
+    </w:p>
+    <w:p>
+      <w:pPr>
+        <w:jc w:val="center"/>
+      </w:pPr>
+      <w:r>
+        <w:t>Currently the web app has no form of multi factor authentication, the only authentication is via password.</w:t>
+      </w:r>
+      <w:r>
+        <w:t xml:space="preserve"> This is a major vulnerability as it makes brute force attacks much more viable. </w:t>
+      </w:r>
+    </w:p>
+    <w:p>
+      <w:pPr>
+        <w:jc w:val="center"/>
+      </w:pPr>
+    </w:p>
+    <w:p>
+      <w:pPr>
+        <w:pStyle w:val="ListParagraph"/>
+        <w:numPr>
+          <w:ilvl w:val="0"/>
+          <w:numId w:val="1"/>
+        </w:numPr>
+      </w:pPr>
+      <w:r>
+        <w:t>Software and data integrity failures</w:t>
+      </w:r>
+    </w:p>
+    <w:p>
+      <w:pPr>
+        <w:jc w:val="center"/>
+      </w:pPr>
+      <w:r>
+        <w:t>Use of Calls to external library</w:t>
+      </w:r>
+      <w:r>
+        <w:t xml:space="preserve"> (Vega)</w:t>
+      </w:r>
+    </w:p>
+    <w:p>
+      <w:pPr>
+        <w:jc w:val="center"/>
+      </w:pPr>
+    </w:p>
+    <w:p>
+      <w:pPr>
+        <w:pStyle w:val="ListParagraph"/>
+        <w:numPr>
+          <w:ilvl w:val="0"/>
+          <w:numId w:val="1"/>
+        </w:numPr>
+      </w:pPr>
+      <w:r>
+        <w:t>Security logging and monitoring failures</w:t>
+      </w:r>
+    </w:p>
+    <w:p>
+      <w:pPr>
+        <w:pStyle w:val="ListParagraph"/>
+      </w:pPr>
+    </w:p>
+    <w:p>
+      <w:pPr>
+        <w:jc w:val="center"/>
+      </w:pPr>
+      <w:r>
+        <w:t>Lack of logging</w:t>
+      </w:r>
+    </w:p>
+    <w:p>
+      <w:pPr>
+        <w:jc w:val="center"/>
+      </w:pPr>
+      <w:r>
+        <w:t xml:space="preserve">This web app has mismatched logging functionality. In </w:t>
+      </w:r>
+      <w:proofErr w:type="gramStart"/>
+      <w:r>
+        <w:t>a number of</w:t>
+      </w:r>
+      <w:proofErr w:type="gramEnd"/>
+      <w:r>
+        <w:t xml:space="preserve"> controllers, there is logging for any form of update or write to the database. </w:t>
+      </w:r>
+      <w:r>
+        <w:t xml:space="preserve">For other controllers, there is no logging of any information. This mismatch leaves the web app open to potential exploitation without any warnings being sent or any logs generated to find the issue. </w:t>
+      </w:r>
+    </w:p>
+    <w:p>
+      <w:pPr>
+        <w:pStyle w:val="ListParagraph"/>
+        <w:numPr>
+          <w:ilvl w:val="0"/>
+          <w:numId w:val="1"/>
+        </w:numPr>
+      </w:pPr>
+      <w:proofErr w:type="gramStart"/>
+      <w:r>
+        <w:t>Server side</w:t>
+      </w:r>
+      <w:proofErr w:type="gramEnd"/>
+      <w:r>
+        <w:t xml:space="preserve"> request forgery </w:t>
+      </w:r>
+      <w:r>
+        <w:t>– Ask Liliana what we do</w:t>
+      </w:r>
+    </w:p>
+    <w:p>
+      <w:pPr>
+        <w:jc w:val="center"/>
+      </w:pPr>
+    </w:p>
     <w:p>
       <w:pPr>
         <w:pStyle w:val="Heading2"/>
@@ -693,6 +1307,7 @@
     </w:p>
     <w:p>
       <w:r>
+        <w:lastRenderedPageBreak/>
         <w:t xml:space="preserve">During the Account Creation stage, the user is asked if they wish to register as an Admin or Standard User via a check box. If the Admin check box is pressed, the account is promoted to have </w:t>
       </w:r>
       <w:r>
@@ -835,7 +1450,7 @@
       <w:r>
         <w:t xml:space="preserve"> The </w:t>
       </w:r>
-      <w:hyperlink r:id="rId8" w:anchor=":~:text=Best%20practices,for%20users%20to%20easily%20remember." w:history="1">
+      <w:hyperlink r:id="rId9" w:anchor=":~:text=Best%20practices,for%20users%20to%20easily%20remember." w:history="1">
         <w:r>
           <w:rPr>
             <w:rStyle w:val="Hyperlink"/>
@@ -937,7 +1552,7 @@
         </w:rPr>
         <w:t xml:space="preserve">Non-alphanumeric Characters etc. For more information on strong password requirement look </w:t>
       </w:r>
-      <w:hyperlink r:id="rId9" w:history="1">
+      <w:hyperlink r:id="rId10" w:history="1">
         <w:r>
           <w:rPr>
             <w:rStyle w:val="Hyperlink"/>
@@ -1234,7 +1849,11 @@
     </w:p>
     <w:p>
       <w:r>
-        <w:t xml:space="preserve">Currently the web app doesn’t have any form of request limiting built in. This allows any registered user to send post requests to the forum without limit. This can result in the forum being flooded with posts, which causes a hit to the performance. </w:t>
+        <w:t xml:space="preserve">Currently the web app doesn’t have any form of request limiting built in. This allows any registered user to send post requests to the forum without limit. This can result in the forum being flooded with posts, which causes a hit to the </w:t>
+      </w:r>
+      <w:r>
+        <w:lastRenderedPageBreak/>
+        <w:t xml:space="preserve">performance. </w:t>
       </w:r>
       <w:r>
         <w:t xml:space="preserve">Additionally depending on the database set up, a user could send enough requests to fill the database causing the disk full error in MySQL. This would prevent further posts to the forum. </w:t>
@@ -1380,8 +1999,13 @@
       </w:r>
     </w:p>
     <w:p>
-      <w:r>
-        <w:t xml:space="preserve">However as the session doesn’t expire, that could cause an issue. </w:t>
+      <w:proofErr w:type="gramStart"/>
+      <w:r>
+        <w:t>However</w:t>
+      </w:r>
+      <w:proofErr w:type="gramEnd"/>
+      <w:r>
+        <w:t xml:space="preserve"> as the session doesn’t expire, that could cause an issue. </w:t>
       </w:r>
     </w:p>
     <w:p>
@@ -1467,6 +2091,103 @@
     </w:sectPr>
   </w:body>
 </w:document>
+</file>
+
+<file path=word/numbering.xml><?xml version="1.0" encoding="utf-8"?>
+<w:numbering xmlns:wpc="http://schemas.microsoft.com/office/word/2010/wordprocessingCanvas" xmlns:cx="http://schemas.microsoft.com/office/drawing/2014/chartex" xmlns:cx1="http://schemas.microsoft.com/office/drawing/2015/9/8/chartex" xmlns:cx2="http://schemas.microsoft.com/office/drawing/2015/10/21/chartex" xmlns:cx3="http://schemas.microsoft.com/office/drawing/2016/5/9/chartex" xmlns:cx4="http://schemas.microsoft.com/office/drawing/2016/5/10/chartex" xmlns:cx5="http://schemas.microsoft.com/office/drawing/2016/5/11/chartex" xmlns:cx6="http://schemas.microsoft.com/office/drawing/2016/5/12/chartex" xmlns:cx7="http://schemas.microsoft.com/office/drawing/2016/5/13/chartex" xmlns:cx8="http://schemas.microsoft.com/office/drawing/2016/5/14/chartex" xmlns:mc="http://schemas.openxmlformats.org/markup-compatibility/2006" xmlns:aink="http://schemas.microsoft.com/office/drawing/2016/ink" xmlns:am3d="http://schemas.microsoft.com/office/drawing/2017/model3d" xmlns:o="urn:schemas-microsoft-com:office:office" xmlns:r="http://schemas.openxmlformats.org/officeDocument/2006/relationships" xmlns:m="http://schemas.openxmlformats.org/officeDocument/2006/math" xmlns:v="urn:schemas-microsoft-com:vml" xmlns:wp14="http://schemas.microsoft.com/office/word/2010/wordprocessingDrawing" xmlns:wp="http://schemas.openxmlformats.org/drawingml/2006/wordprocessingDrawing" xmlns:w10="urn:schemas-microsoft-com:office:word" xmlns:w="http://schemas.openxmlformats.org/wordprocessingml/2006/main" xmlns:w14="http://schemas.microsoft.com/office/word/2010/wordml" xmlns:w15="http://schemas.microsoft.com/office/word/2012/wordml" xmlns:w16cex="http://schemas.microsoft.com/office/word/2018/wordml/cex" xmlns:w16cid="http://schemas.microsoft.com/office/word/2016/wordml/cid" xmlns:w16="http://schemas.microsoft.com/office/word/2018/wordml" xmlns:w16sdtdh="http://schemas.microsoft.com/office/word/2020/wordml/sdtdatahash" xmlns:w16se="http://schemas.microsoft.com/office/word/2015/wordml/symex" xmlns:wpg="http://schemas.microsoft.com/office/word/2010/wordprocessingGroup" xmlns:wpi="http://schemas.microsoft.com/office/word/2010/wordprocessingInk" xmlns:wne="http://schemas.microsoft.com/office/word/2006/wordml" xmlns:wps="http://schemas.microsoft.com/office/word/2010/wordprocessingShape" mc:Ignorable="w14 w15 w16se w16cid w16 w16cex w16sdtdh wp14">
+  <w:abstractNum w:abstractNumId="0" w15:restartNumberingAfterBreak="0">
+    <w:nsid w:val="7FAF4035"/>
+    <w:multiLevelType w:val="hybridMultilevel"/>
+    <w:tmpl w:val="15EA27FE"/>
+    <w:lvl w:ilvl="0" w:tplc="1809000F">
+      <w:start w:val="1"/>
+      <w:numFmt w:val="decimal"/>
+      <w:lvlText w:val="%1."/>
+      <w:lvlJc w:val="left"/>
+      <w:pPr>
+        <w:ind w:left="720" w:hanging="360"/>
+      </w:pPr>
+      <w:rPr>
+        <w:rFonts w:hint="default"/>
+      </w:rPr>
+    </w:lvl>
+    <w:lvl w:ilvl="1" w:tplc="18090019">
+      <w:start w:val="1"/>
+      <w:numFmt w:val="lowerLetter"/>
+      <w:lvlText w:val="%2."/>
+      <w:lvlJc w:val="left"/>
+      <w:pPr>
+        <w:ind w:left="1440" w:hanging="360"/>
+      </w:pPr>
+    </w:lvl>
+    <w:lvl w:ilvl="2" w:tplc="1809001B" w:tentative="1">
+      <w:start w:val="1"/>
+      <w:numFmt w:val="lowerRoman"/>
+      <w:lvlText w:val="%3."/>
+      <w:lvlJc w:val="right"/>
+      <w:pPr>
+        <w:ind w:left="2160" w:hanging="180"/>
+      </w:pPr>
+    </w:lvl>
+    <w:lvl w:ilvl="3" w:tplc="1809000F" w:tentative="1">
+      <w:start w:val="1"/>
+      <w:numFmt w:val="decimal"/>
+      <w:lvlText w:val="%4."/>
+      <w:lvlJc w:val="left"/>
+      <w:pPr>
+        <w:ind w:left="2880" w:hanging="360"/>
+      </w:pPr>
+    </w:lvl>
+    <w:lvl w:ilvl="4" w:tplc="18090019" w:tentative="1">
+      <w:start w:val="1"/>
+      <w:numFmt w:val="lowerLetter"/>
+      <w:lvlText w:val="%5."/>
+      <w:lvlJc w:val="left"/>
+      <w:pPr>
+        <w:ind w:left="3600" w:hanging="360"/>
+      </w:pPr>
+    </w:lvl>
+    <w:lvl w:ilvl="5" w:tplc="1809001B" w:tentative="1">
+      <w:start w:val="1"/>
+      <w:numFmt w:val="lowerRoman"/>
+      <w:lvlText w:val="%6."/>
+      <w:lvlJc w:val="right"/>
+      <w:pPr>
+        <w:ind w:left="4320" w:hanging="180"/>
+      </w:pPr>
+    </w:lvl>
+    <w:lvl w:ilvl="6" w:tplc="1809000F" w:tentative="1">
+      <w:start w:val="1"/>
+      <w:numFmt w:val="decimal"/>
+      <w:lvlText w:val="%7."/>
+      <w:lvlJc w:val="left"/>
+      <w:pPr>
+        <w:ind w:left="5040" w:hanging="360"/>
+      </w:pPr>
+    </w:lvl>
+    <w:lvl w:ilvl="7" w:tplc="18090019" w:tentative="1">
+      <w:start w:val="1"/>
+      <w:numFmt w:val="lowerLetter"/>
+      <w:lvlText w:val="%8."/>
+      <w:lvlJc w:val="left"/>
+      <w:pPr>
+        <w:ind w:left="5760" w:hanging="360"/>
+      </w:pPr>
+    </w:lvl>
+    <w:lvl w:ilvl="8" w:tplc="1809001B" w:tentative="1">
+      <w:start w:val="1"/>
+      <w:numFmt w:val="lowerRoman"/>
+      <w:lvlText w:val="%9."/>
+      <w:lvlJc w:val="right"/>
+      <w:pPr>
+        <w:ind w:left="6480" w:hanging="180"/>
+      </w:pPr>
+    </w:lvl>
+  </w:abstractNum>
+  <w:num w:numId="1">
+    <w:abstractNumId w:val="0"/>
+  </w:num>
+</w:numbering>
 </file>
 
 <file path=word/styles.xml><?xml version="1.0" encoding="utf-8"?>
@@ -2068,6 +2789,17 @@
       <w:u w:val="single"/>
     </w:rPr>
   </w:style>
+  <w:style w:type="paragraph" w:styleId="ListParagraph">
+    <w:name w:val="List Paragraph"/>
+    <w:basedOn w:val="Normal"/>
+    <w:uiPriority w:val="34"/>
+    <w:qFormat/>
+    <w:rsid w:val="00236160"/>
+    <w:pPr>
+      <w:ind w:left="720"/>
+      <w:contextualSpacing/>
+    </w:pPr>
+  </w:style>
 </w:styles>
 </file>
 

</xml_diff>

<commit_message>
Updated Assignment 2 Report.docx
</commit_message>
<xml_diff>
--- a/Assignment 2 Report.docx
+++ b/Assignment 2 Report.docx
@@ -106,21 +106,12 @@
         </w:rPr>
         <w:t xml:space="preserve">Product Name: </w:t>
       </w:r>
-      <w:proofErr w:type="spellStart"/>
       <w:r>
         <w:rPr>
           <w:sz w:val="30"/>
           <w:szCs w:val="30"/>
         </w:rPr>
-        <w:t>Runtime_Terror</w:t>
-      </w:r>
-      <w:proofErr w:type="spellEnd"/>
-      <w:r>
-        <w:rPr>
-          <w:sz w:val="30"/>
-          <w:szCs w:val="30"/>
-        </w:rPr>
-        <w:t xml:space="preserve"> Web Application</w:t>
+        <w:t>Runtime_Terror Web Application</w:t>
       </w:r>
     </w:p>
     <w:p>
@@ -360,21 +351,12 @@
         </w:rPr>
         <w:t xml:space="preserve">Application Name: </w:t>
       </w:r>
-      <w:proofErr w:type="spellStart"/>
-      <w:r>
-        <w:rPr>
-          <w:sz w:val="24"/>
-          <w:szCs w:val="24"/>
-        </w:rPr>
-        <w:t>Runtime_Terror</w:t>
-      </w:r>
-      <w:proofErr w:type="spellEnd"/>
-      <w:r>
-        <w:rPr>
-          <w:sz w:val="24"/>
-          <w:szCs w:val="24"/>
-        </w:rPr>
-        <w:t xml:space="preserve"> Web Application</w:t>
+      <w:r>
+        <w:rPr>
+          <w:sz w:val="24"/>
+          <w:szCs w:val="24"/>
+        </w:rPr>
+        <w:t>Runtime_Terror Web Application</w:t>
       </w:r>
     </w:p>
     <w:p>
@@ -414,6 +396,42 @@
           <w:szCs w:val="34"/>
         </w:rPr>
         <w:t>Overview</w:t>
+      </w:r>
+    </w:p>
+    <w:p>
+      <w:pPr>
+        <w:rPr>
+          <w:sz w:val="24"/>
+          <w:szCs w:val="24"/>
+        </w:rPr>
+      </w:pPr>
+      <w:r>
+        <w:rPr>
+          <w:sz w:val="24"/>
+          <w:szCs w:val="24"/>
+        </w:rPr>
+        <w:t>Dumb Dumber Dumbest conducted a penetration test on Runtine_Terrors Web Application.  This report presents the findings of a comprehensive vulnerability assessment based on penetration tests of the web application</w:t>
+      </w:r>
+      <w:r>
+        <w:rPr>
+          <w:sz w:val="24"/>
+          <w:szCs w:val="24"/>
+        </w:rPr>
+        <w:t>.</w:t>
+      </w:r>
+      <w:r>
+        <w:rPr>
+          <w:sz w:val="24"/>
+          <w:szCs w:val="24"/>
+        </w:rPr>
+        <w:t xml:space="preserve">  Each reported vulnerability contains a detailed description along with a proposed solution</w:t>
+      </w:r>
+      <w:r>
+        <w:rPr>
+          <w:sz w:val="24"/>
+          <w:szCs w:val="24"/>
+        </w:rPr>
+        <w:t>.</w:t>
       </w:r>
     </w:p>
     <w:p>
@@ -531,36 +549,12 @@
     <w:p/>
     <w:p>
       <w:r>
-        <w:t xml:space="preserve">Changed the </w:t>
-      </w:r>
-      <w:proofErr w:type="spellStart"/>
-      <w:r>
-        <w:t>datasource</w:t>
-      </w:r>
-      <w:proofErr w:type="spellEnd"/>
-      <w:r>
-        <w:t xml:space="preserve"> URL to point to a docker container on port 4000</w:t>
-      </w:r>
-    </w:p>
-    <w:p>
-      <w:r>
-        <w:t xml:space="preserve">Changed the password to match with the </w:t>
-      </w:r>
-      <w:proofErr w:type="spellStart"/>
-      <w:r>
-        <w:t>mysql</w:t>
-      </w:r>
-      <w:proofErr w:type="spellEnd"/>
-      <w:r>
-        <w:t xml:space="preserve"> </w:t>
-      </w:r>
-      <w:proofErr w:type="spellStart"/>
-      <w:r>
-        <w:t>db</w:t>
-      </w:r>
-      <w:proofErr w:type="spellEnd"/>
-      <w:r>
-        <w:t xml:space="preserve"> running in the container</w:t>
+        <w:t>Changed the datasource URL to point to a docker container on port 4000</w:t>
+      </w:r>
+    </w:p>
+    <w:p>
+      <w:r>
+        <w:t>Changed the password to match with the mysql db running in the container</w:t>
       </w:r>
     </w:p>
     <w:p>
@@ -570,6 +564,8 @@
     </w:p>
     <w:p/>
     <w:p/>
+    <w:p/>
+    <w:p/>
     <w:p>
       <w:pPr>
         <w:pStyle w:val="Heading1"/>
@@ -606,7 +602,6 @@
           <w:sz w:val="34"/>
           <w:szCs w:val="34"/>
         </w:rPr>
-        <w:lastRenderedPageBreak/>
         <w:t>Vulnerabilities Due to Application Components</w:t>
       </w:r>
     </w:p>
@@ -656,13 +651,8 @@
       <w:pPr>
         <w:jc w:val="center"/>
       </w:pPr>
-      <w:proofErr w:type="spellStart"/>
-      <w:r>
-        <w:t>JQuery</w:t>
-      </w:r>
-      <w:proofErr w:type="spellEnd"/>
-      <w:r>
-        <w:t xml:space="preserve"> v3.2.1 - </w:t>
+      <w:r>
+        <w:t xml:space="preserve">JQuery v3.2.1 - </w:t>
       </w:r>
       <w:hyperlink r:id="rId8" w:history="1">
         <w:r>
@@ -683,16 +673,6 @@
     </w:p>
     <w:p>
       <w:pPr>
-        <w:jc w:val="center"/>
-      </w:pPr>
-    </w:p>
-    <w:p>
-      <w:pPr>
-        <w:jc w:val="center"/>
-      </w:pPr>
-    </w:p>
-    <w:p>
-      <w:pPr>
         <w:pStyle w:val="Heading1"/>
         <w:jc w:val="center"/>
       </w:pPr>
@@ -769,7 +749,6 @@
       <w:pPr>
         <w:pStyle w:val="ListParagraph"/>
         <w:ind w:left="360"/>
-        <w:jc w:val="center"/>
       </w:pPr>
       <w:r>
         <w:t>One of the main Clauses of Access control is to deny access to any resource that shouldn’t be publicly available. This concept is broken by allowing access to</w:t>
@@ -806,17 +785,8 @@
           <w:b/>
           <w:bCs/>
         </w:rPr>
-        <w:t xml:space="preserve">No rate Limiting on </w:t>
-      </w:r>
-      <w:proofErr w:type="spellStart"/>
-      <w:r>
-        <w:rPr>
-          <w:b/>
-          <w:bCs/>
-        </w:rPr>
-        <w:t>Apis</w:t>
-      </w:r>
-      <w:proofErr w:type="spellEnd"/>
+        <w:t>No rate Limiting on Apis</w:t>
+      </w:r>
       <w:r>
         <w:rPr>
           <w:b/>
@@ -919,21 +889,11 @@
         <w:tab/>
         <w:t xml:space="preserve">Passwords are encoded using </w:t>
       </w:r>
-      <w:proofErr w:type="spellStart"/>
       <w:r>
         <w:t>BCryptPasswordEncoder</w:t>
       </w:r>
-      <w:proofErr w:type="spellEnd"/>
-      <w:r>
-        <w:t xml:space="preserve"> </w:t>
-      </w:r>
-      <w:proofErr w:type="gramStart"/>
-      <w:r>
-        <w:t>in order to</w:t>
-      </w:r>
-      <w:proofErr w:type="gramEnd"/>
-      <w:r>
-        <w:t xml:space="preserve"> store </w:t>
+      <w:r>
+        <w:t xml:space="preserve"> in order to store </w:t>
       </w:r>
       <w:r>
         <w:t>the password in a secure form.</w:t>
@@ -983,9 +943,6 @@
       </w:r>
     </w:p>
     <w:p>
-      <w:pPr>
-        <w:jc w:val="center"/>
-      </w:pPr>
       <w:r>
         <w:t xml:space="preserve">The use of Spring JPA repositories means that by default </w:t>
       </w:r>
@@ -1008,7 +965,6 @@
           <w:bCs/>
         </w:rPr>
       </w:pPr>
-      <w:proofErr w:type="spellStart"/>
       <w:r>
         <w:rPr>
           <w:b/>
@@ -1021,47 +977,12 @@
           <w:b/>
           <w:bCs/>
         </w:rPr>
-        <w:t>hymeleaf</w:t>
-      </w:r>
-      <w:proofErr w:type="spellEnd"/>
-      <w:r>
-        <w:rPr>
-          <w:b/>
-          <w:bCs/>
-        </w:rPr>
-        <w:t xml:space="preserve"> stops XSS</w:t>
-      </w:r>
-    </w:p>
-    <w:p>
-      <w:pPr>
-        <w:jc w:val="center"/>
-      </w:pPr>
-      <w:r>
-        <w:t xml:space="preserve">This web app uses </w:t>
-      </w:r>
-      <w:proofErr w:type="spellStart"/>
-      <w:r>
-        <w:t>Thymeleaf</w:t>
-      </w:r>
-      <w:proofErr w:type="spellEnd"/>
-      <w:r>
-        <w:t xml:space="preserve"> to display dynamic user generated content. By </w:t>
-      </w:r>
-      <w:proofErr w:type="gramStart"/>
-      <w:r>
-        <w:t>default</w:t>
-      </w:r>
-      <w:proofErr w:type="gramEnd"/>
-      <w:r>
-        <w:t xml:space="preserve"> </w:t>
-      </w:r>
-      <w:proofErr w:type="spellStart"/>
-      <w:r>
-        <w:t>thymeleaf</w:t>
-      </w:r>
-      <w:proofErr w:type="spellEnd"/>
-      <w:r>
-        <w:t xml:space="preserve"> (when set use text) will escape the text being printed. This effectively stops XSS attacks. </w:t>
+        <w:t>hymeleaf stops XSS</w:t>
+      </w:r>
+    </w:p>
+    <w:p>
+      <w:r>
+        <w:t xml:space="preserve">This web app uses Thymeleaf to display dynamic user generated content. By default thymeleaf (when set use text) will escape the text being printed. This effectively stops XSS attacks. </w:t>
       </w:r>
     </w:p>
     <w:p>
@@ -1097,7 +1018,6 @@
           <w:szCs w:val="24"/>
           <w:u w:val="single"/>
         </w:rPr>
-        <w:lastRenderedPageBreak/>
         <w:t xml:space="preserve">Insecure </w:t>
       </w:r>
       <w:r>
@@ -1135,6 +1055,15 @@
           <w:bCs/>
         </w:rPr>
         <w:t>Allow admin access through registration form</w:t>
+      </w:r>
+    </w:p>
+    <w:p>
+      <w:pPr>
+        <w:pStyle w:val="ListParagraph"/>
+        <w:ind w:left="0"/>
+      </w:pPr>
+      <w:r>
+        <w:t>During the Account Creation stage, the user is asked if they wish to register as an Admin or Standard User via a check box. If the Admin check box is pressed, the account is promoted to have Admin privileges.</w:t>
       </w:r>
     </w:p>
     <w:p>
@@ -1146,33 +1075,37 @@
     </w:p>
     <w:p>
       <w:pPr>
+        <w:jc w:val="center"/>
+        <w:rPr>
+          <w:b/>
+          <w:bCs/>
+        </w:rPr>
+      </w:pPr>
+      <w:r>
+        <w:rPr>
+          <w:b/>
+          <w:bCs/>
+        </w:rPr>
+        <w:t>Allowance of weak passwords</w:t>
+      </w:r>
+    </w:p>
+    <w:p>
+      <w:pPr>
         <w:pStyle w:val="ListParagraph"/>
-        <w:ind w:left="1440"/>
-        <w:jc w:val="center"/>
-      </w:pPr>
-    </w:p>
-    <w:p>
-      <w:pPr>
-        <w:jc w:val="center"/>
-        <w:rPr>
-          <w:b/>
-          <w:bCs/>
-        </w:rPr>
-      </w:pPr>
-      <w:r>
-        <w:rPr>
-          <w:b/>
-          <w:bCs/>
-        </w:rPr>
-        <w:t>Allowance of weak passwords</w:t>
-      </w:r>
-    </w:p>
-    <w:p>
-      <w:pPr>
-        <w:pStyle w:val="ListParagraph"/>
-        <w:ind w:left="1440"/>
-        <w:jc w:val="center"/>
-      </w:pPr>
+        <w:ind w:left="0"/>
+      </w:pPr>
+      <w:r>
+        <w:t>When creating an account, the password field only enforces a password with 6 characters.</w:t>
+      </w:r>
+      <w:r>
+        <w:t xml:space="preserve">  When it should be 8 characters.  The password doesn’t </w:t>
+      </w:r>
+      <w:r>
+        <w:t>feature</w:t>
+      </w:r>
+      <w:r>
+        <w:t xml:space="preserve"> character requirements.</w:t>
+      </w:r>
     </w:p>
     <w:p>
       <w:pPr>
@@ -1246,6 +1179,11 @@
     <w:p>
       <w:pPr>
         <w:jc w:val="center"/>
+      </w:pPr>
+    </w:p>
+    <w:p>
+      <w:pPr>
+        <w:jc w:val="center"/>
         <w:rPr>
           <w:b/>
           <w:bCs/>
@@ -1352,6 +1290,17 @@
       </w:r>
     </w:p>
     <w:p>
+      <w:r>
+        <w:t xml:space="preserve">Outdated libraries were used in different aspects in this application, because of this there are security </w:t>
+      </w:r>
+      <w:r>
+        <w:t>vulnerabilities</w:t>
+      </w:r>
+      <w:r>
+        <w:t xml:space="preserve"> known to attackers making the application vulnerabilities.</w:t>
+      </w:r>
+    </w:p>
+    <w:p>
       <w:pPr>
         <w:jc w:val="center"/>
       </w:pPr>
@@ -1440,15 +1389,11 @@
       </w:r>
     </w:p>
     <w:p>
-      <w:pPr>
-        <w:jc w:val="center"/>
-      </w:pPr>
-    </w:p>
-    <w:p>
-      <w:pPr>
-        <w:jc w:val="center"/>
-      </w:pPr>
-    </w:p>
+      <w:r>
+        <w:t>The application does not limit the number of requests being sent to it in a certain amount of time making it vulnerable to DDos attacks.</w:t>
+      </w:r>
+    </w:p>
+    <w:p/>
     <w:p>
       <w:pPr>
         <w:jc w:val="center"/>
@@ -1480,9 +1425,6 @@
       </w:r>
     </w:p>
     <w:p>
-      <w:pPr>
-        <w:jc w:val="center"/>
-      </w:pPr>
       <w:r>
         <w:t>Currently the web app has no form of multi factor authentication, the only authentication is via password.</w:t>
       </w:r>
@@ -1607,6 +1549,33 @@
     <w:p>
       <w:pPr>
         <w:jc w:val="center"/>
+        <w:rPr>
+          <w:b/>
+          <w:bCs/>
+        </w:rPr>
+      </w:pPr>
+    </w:p>
+    <w:p>
+      <w:pPr>
+        <w:jc w:val="center"/>
+        <w:rPr>
+          <w:b/>
+          <w:bCs/>
+        </w:rPr>
+      </w:pPr>
+    </w:p>
+    <w:p>
+      <w:pPr>
+        <w:jc w:val="center"/>
+        <w:rPr>
+          <w:b/>
+          <w:bCs/>
+        </w:rPr>
+      </w:pPr>
+    </w:p>
+    <w:p>
+      <w:pPr>
+        <w:jc w:val="center"/>
       </w:pPr>
     </w:p>
     <w:p>
@@ -1632,6 +1601,7 @@
           <w:szCs w:val="24"/>
           <w:u w:val="single"/>
         </w:rPr>
+        <w:lastRenderedPageBreak/>
         <w:t xml:space="preserve">Security </w:t>
       </w:r>
       <w:r>
@@ -1717,9 +1687,6 @@
       </w:r>
     </w:p>
     <w:p>
-      <w:pPr>
-        <w:jc w:val="center"/>
-      </w:pPr>
       <w:r>
         <w:t xml:space="preserve">This web app has mismatched logging functionality. In </w:t>
       </w:r>
@@ -1741,7 +1708,6 @@
           <w:numId w:val="1"/>
         </w:numPr>
       </w:pPr>
-      <w:proofErr w:type="gramStart"/>
       <w:r>
         <w:rPr>
           <w:b/>
@@ -1770,62 +1736,51 @@
           <w:szCs w:val="24"/>
           <w:u w:val="single"/>
         </w:rPr>
-        <w:t>ide</w:t>
-      </w:r>
-      <w:proofErr w:type="gramEnd"/>
-      <w:r>
-        <w:rPr>
-          <w:b/>
-          <w:bCs/>
-          <w:sz w:val="24"/>
-          <w:szCs w:val="24"/>
-          <w:u w:val="single"/>
-        </w:rPr>
+        <w:t xml:space="preserve">ide </w:t>
+      </w:r>
+      <w:r>
+        <w:rPr>
+          <w:b/>
+          <w:bCs/>
+          <w:sz w:val="24"/>
+          <w:szCs w:val="24"/>
+          <w:u w:val="single"/>
+        </w:rPr>
+        <w:t>R</w:t>
+      </w:r>
+      <w:r>
+        <w:rPr>
+          <w:b/>
+          <w:bCs/>
+          <w:sz w:val="24"/>
+          <w:szCs w:val="24"/>
+          <w:u w:val="single"/>
+        </w:rPr>
+        <w:t xml:space="preserve">equest </w:t>
+      </w:r>
+      <w:r>
+        <w:rPr>
+          <w:b/>
+          <w:bCs/>
+          <w:sz w:val="24"/>
+          <w:szCs w:val="24"/>
+          <w:u w:val="single"/>
+        </w:rPr>
+        <w:t>F</w:t>
+      </w:r>
+      <w:r>
+        <w:rPr>
+          <w:b/>
+          <w:bCs/>
+          <w:sz w:val="24"/>
+          <w:szCs w:val="24"/>
+          <w:u w:val="single"/>
+        </w:rPr>
+        <w:t>orgery</w:t>
+      </w:r>
+      <w:r>
         <w:t xml:space="preserve"> </w:t>
       </w:r>
-      <w:r>
-        <w:rPr>
-          <w:b/>
-          <w:bCs/>
-          <w:sz w:val="24"/>
-          <w:szCs w:val="24"/>
-          <w:u w:val="single"/>
-        </w:rPr>
-        <w:t>R</w:t>
-      </w:r>
-      <w:r>
-        <w:rPr>
-          <w:b/>
-          <w:bCs/>
-          <w:sz w:val="24"/>
-          <w:szCs w:val="24"/>
-          <w:u w:val="single"/>
-        </w:rPr>
-        <w:t xml:space="preserve">equest </w:t>
-      </w:r>
-      <w:r>
-        <w:rPr>
-          <w:b/>
-          <w:bCs/>
-          <w:sz w:val="24"/>
-          <w:szCs w:val="24"/>
-          <w:u w:val="single"/>
-        </w:rPr>
-        <w:t>F</w:t>
-      </w:r>
-      <w:r>
-        <w:rPr>
-          <w:b/>
-          <w:bCs/>
-          <w:sz w:val="24"/>
-          <w:szCs w:val="24"/>
-          <w:u w:val="single"/>
-        </w:rPr>
-        <w:t>orgery</w:t>
-      </w:r>
-      <w:r>
-        <w:t xml:space="preserve"> </w:t>
-      </w:r>
     </w:p>
     <w:p>
       <w:pPr>
@@ -1835,6 +1790,26 @@
       <w:r>
         <w:t>Ask Liliana what we do</w:t>
       </w:r>
+    </w:p>
+    <w:p>
+      <w:pPr>
+        <w:jc w:val="center"/>
+      </w:pPr>
+    </w:p>
+    <w:p>
+      <w:pPr>
+        <w:jc w:val="center"/>
+      </w:pPr>
+    </w:p>
+    <w:p>
+      <w:pPr>
+        <w:jc w:val="center"/>
+      </w:pPr>
+    </w:p>
+    <w:p>
+      <w:pPr>
+        <w:jc w:val="center"/>
+      </w:pPr>
     </w:p>
     <w:p>
       <w:pPr>
@@ -1899,7 +1874,37 @@
           <w:szCs w:val="24"/>
           <w:u w:val="single"/>
         </w:rPr>
-        <w:t>Gain Admin Access with no checks - Critical</w:t>
+        <w:t xml:space="preserve">Gain Admin Access with no checks </w:t>
+      </w:r>
+      <w:r>
+        <w:rPr>
+          <w:b/>
+          <w:bCs/>
+          <w:sz w:val="24"/>
+          <w:szCs w:val="24"/>
+          <w:u w:val="single"/>
+        </w:rPr>
+        <w:t>–</w:t>
+      </w:r>
+      <w:r>
+        <w:rPr>
+          <w:b/>
+          <w:bCs/>
+          <w:sz w:val="24"/>
+          <w:szCs w:val="24"/>
+          <w:u w:val="single"/>
+        </w:rPr>
+        <w:t xml:space="preserve"> Critical</w:t>
+      </w:r>
+      <w:r>
+        <w:rPr>
+          <w:b/>
+          <w:bCs/>
+          <w:sz w:val="24"/>
+          <w:szCs w:val="24"/>
+          <w:u w:val="single"/>
+        </w:rPr>
+        <w:t xml:space="preserve"> (4 – Insecure Design)</w:t>
       </w:r>
     </w:p>
     <w:p>
@@ -2033,7 +2038,37 @@
           <w:szCs w:val="24"/>
           <w:u w:val="single"/>
         </w:rPr>
-        <w:t xml:space="preserve"> - High</w:t>
+        <w:t xml:space="preserve"> </w:t>
+      </w:r>
+      <w:r>
+        <w:rPr>
+          <w:b/>
+          <w:bCs/>
+          <w:sz w:val="24"/>
+          <w:szCs w:val="24"/>
+          <w:u w:val="single"/>
+        </w:rPr>
+        <w:t>–</w:t>
+      </w:r>
+      <w:r>
+        <w:rPr>
+          <w:b/>
+          <w:bCs/>
+          <w:sz w:val="24"/>
+          <w:szCs w:val="24"/>
+          <w:u w:val="single"/>
+        </w:rPr>
+        <w:t xml:space="preserve"> High</w:t>
+      </w:r>
+      <w:r>
+        <w:rPr>
+          <w:b/>
+          <w:bCs/>
+          <w:sz w:val="24"/>
+          <w:szCs w:val="24"/>
+          <w:u w:val="single"/>
+        </w:rPr>
+        <w:t xml:space="preserve"> (4 – Insecure Design)</w:t>
       </w:r>
     </w:p>
     <w:p>
@@ -2098,6 +2133,13 @@
       </w:r>
     </w:p>
     <w:p>
+      <w:pPr>
+        <w:rPr>
+          <w:rFonts w:cstheme="minorHAnsi"/>
+          <w:color w:val="171717"/>
+          <w:shd w:val="clear" w:color="auto" w:fill="FFFFFF"/>
+        </w:rPr>
+      </w:pPr>
       <w:r>
         <w:t xml:space="preserve">The best solution is to enforce a strong password policy. </w:t>
       </w:r>
@@ -2169,6 +2211,7 @@
     </w:p>
     <w:p>
       <w:pPr>
+        <w:pStyle w:val="ListParagraph"/>
         <w:jc w:val="center"/>
         <w:rPr>
           <w:b/>
@@ -2206,7 +2249,27 @@
           <w:szCs w:val="24"/>
           <w:u w:val="single"/>
         </w:rPr>
-        <w:t xml:space="preserve"> - </w:t>
+        <w:t xml:space="preserve"> </w:t>
+      </w:r>
+      <w:r>
+        <w:rPr>
+          <w:b/>
+          <w:bCs/>
+          <w:sz w:val="24"/>
+          <w:szCs w:val="24"/>
+          <w:u w:val="single"/>
+        </w:rPr>
+        <w:t>–</w:t>
+      </w:r>
+      <w:r>
+        <w:rPr>
+          <w:b/>
+          <w:bCs/>
+          <w:sz w:val="24"/>
+          <w:szCs w:val="24"/>
+          <w:u w:val="single"/>
+        </w:rPr>
+        <w:t xml:space="preserve"> </w:t>
       </w:r>
       <w:r>
         <w:rPr>
@@ -2218,9 +2281,50 @@
         </w:rPr>
         <w:t>Medium</w:t>
       </w:r>
-    </w:p>
-    <w:p>
-      <w:r>
+      <w:r>
+        <w:rPr>
+          <w:b/>
+          <w:bCs/>
+          <w:sz w:val="24"/>
+          <w:szCs w:val="24"/>
+          <w:u w:val="single"/>
+        </w:rPr>
+        <w:t xml:space="preserve"> (</w:t>
+      </w:r>
+      <w:r>
+        <w:rPr>
+          <w:b/>
+          <w:bCs/>
+          <w:sz w:val="24"/>
+          <w:szCs w:val="24"/>
+          <w:u w:val="single"/>
+        </w:rPr>
+        <w:t xml:space="preserve">7 - </w:t>
+      </w:r>
+      <w:r>
+        <w:rPr>
+          <w:b/>
+          <w:bCs/>
+          <w:sz w:val="24"/>
+          <w:szCs w:val="24"/>
+          <w:u w:val="single"/>
+        </w:rPr>
+        <w:t>Identification and Authentication Failures</w:t>
+      </w:r>
+      <w:r>
+        <w:rPr>
+          <w:b/>
+          <w:bCs/>
+          <w:sz w:val="24"/>
+          <w:szCs w:val="24"/>
+          <w:u w:val="single"/>
+        </w:rPr>
+        <w:t>)</w:t>
+      </w:r>
+    </w:p>
+    <w:p>
+      <w:r>
+        <w:lastRenderedPageBreak/>
         <w:t xml:space="preserve">The application doesn’t limit the number of requests that can be sent to the server. This means that the web application </w:t>
       </w:r>
       <w:r>
@@ -2298,7 +2402,27 @@
           <w:szCs w:val="24"/>
           <w:u w:val="single"/>
         </w:rPr>
-        <w:t xml:space="preserve"> - </w:t>
+        <w:t xml:space="preserve"> </w:t>
+      </w:r>
+      <w:r>
+        <w:rPr>
+          <w:b/>
+          <w:bCs/>
+          <w:sz w:val="24"/>
+          <w:szCs w:val="24"/>
+          <w:u w:val="single"/>
+        </w:rPr>
+        <w:t>–</w:t>
+      </w:r>
+      <w:r>
+        <w:rPr>
+          <w:b/>
+          <w:bCs/>
+          <w:sz w:val="24"/>
+          <w:szCs w:val="24"/>
+          <w:u w:val="single"/>
+        </w:rPr>
+        <w:t xml:space="preserve"> </w:t>
       </w:r>
       <w:r>
         <w:rPr>
@@ -2310,6 +2434,16 @@
         </w:rPr>
         <w:t>High</w:t>
       </w:r>
+      <w:r>
+        <w:rPr>
+          <w:b/>
+          <w:bCs/>
+          <w:sz w:val="24"/>
+          <w:szCs w:val="24"/>
+          <w:u w:val="single"/>
+        </w:rPr>
+        <w:t xml:space="preserve"> (4 – Insecure Design)</w:t>
+      </w:r>
     </w:p>
     <w:p>
       <w:r>
@@ -2390,7 +2524,6 @@
     </w:p>
     <w:p>
       <w:r>
-        <w:lastRenderedPageBreak/>
         <w:t xml:space="preserve">Set a maximum number of attempts that a user can attempt to log in. After this number is exceeded, suspend logging in for some time or prompt the user with a “Forgot password” page. </w:t>
       </w:r>
     </w:p>
@@ -2443,6 +2576,36 @@
         </w:rPr>
         <w:t xml:space="preserve"> – Low</w:t>
       </w:r>
+      <w:r>
+        <w:rPr>
+          <w:b/>
+          <w:bCs/>
+          <w:sz w:val="24"/>
+          <w:szCs w:val="24"/>
+          <w:u w:val="single"/>
+        </w:rPr>
+        <w:t xml:space="preserve"> (</w:t>
+      </w:r>
+      <w:r>
+        <w:rPr>
+          <w:b/>
+          <w:bCs/>
+          <w:sz w:val="24"/>
+          <w:szCs w:val="24"/>
+          <w:u w:val="single"/>
+        </w:rPr>
+        <w:t>4 – Insecure Design</w:t>
+      </w:r>
+      <w:r>
+        <w:rPr>
+          <w:b/>
+          <w:bCs/>
+          <w:sz w:val="24"/>
+          <w:szCs w:val="24"/>
+          <w:u w:val="single"/>
+        </w:rPr>
+        <w:t>)</w:t>
+      </w:r>
     </w:p>
     <w:p>
       <w:r>
@@ -2493,14 +2656,8 @@
     <w:p/>
     <w:p>
       <w:pPr>
-        <w:jc w:val="center"/>
-        <w:rPr>
-          <w:b/>
-          <w:bCs/>
-          <w:sz w:val="24"/>
-          <w:szCs w:val="24"/>
-          <w:u w:val="single"/>
-        </w:rPr>
+        <w:pStyle w:val="ListParagraph"/>
+        <w:jc w:val="center"/>
       </w:pPr>
       <w:r>
         <w:rPr>
@@ -2532,6 +2689,79 @@
         </w:rPr>
         <w:t xml:space="preserve"> Medium</w:t>
       </w:r>
+      <w:r>
+        <w:rPr>
+          <w:b/>
+          <w:bCs/>
+          <w:sz w:val="24"/>
+          <w:szCs w:val="24"/>
+          <w:u w:val="single"/>
+        </w:rPr>
+        <w:t xml:space="preserve"> (</w:t>
+      </w:r>
+      <w:r>
+        <w:rPr>
+          <w:b/>
+          <w:bCs/>
+          <w:sz w:val="24"/>
+          <w:szCs w:val="24"/>
+          <w:u w:val="single"/>
+        </w:rPr>
+        <w:t xml:space="preserve">Server Side </w:t>
+      </w:r>
+      <w:r>
+        <w:rPr>
+          <w:b/>
+          <w:bCs/>
+          <w:sz w:val="24"/>
+          <w:szCs w:val="24"/>
+          <w:u w:val="single"/>
+        </w:rPr>
+        <w:t>R</w:t>
+      </w:r>
+      <w:r>
+        <w:rPr>
+          <w:b/>
+          <w:bCs/>
+          <w:sz w:val="24"/>
+          <w:szCs w:val="24"/>
+          <w:u w:val="single"/>
+        </w:rPr>
+        <w:t xml:space="preserve">equest </w:t>
+      </w:r>
+      <w:r>
+        <w:rPr>
+          <w:b/>
+          <w:bCs/>
+          <w:sz w:val="24"/>
+          <w:szCs w:val="24"/>
+          <w:u w:val="single"/>
+        </w:rPr>
+        <w:t>F</w:t>
+      </w:r>
+      <w:r>
+        <w:rPr>
+          <w:b/>
+          <w:bCs/>
+          <w:sz w:val="24"/>
+          <w:szCs w:val="24"/>
+          <w:u w:val="single"/>
+        </w:rPr>
+        <w:t>orgery</w:t>
+      </w:r>
+      <w:r>
+        <w:t xml:space="preserve"> </w:t>
+      </w:r>
+      <w:r>
+        <w:rPr>
+          <w:b/>
+          <w:bCs/>
+          <w:sz w:val="24"/>
+          <w:szCs w:val="24"/>
+          <w:u w:val="single"/>
+        </w:rPr>
+        <w:t>)</w:t>
+      </w:r>
     </w:p>
     <w:p>
       <w:r>
@@ -2592,11 +2822,9 @@
       </w:r>
     </w:p>
     <w:p>
-      <w:proofErr w:type="gramStart"/>
-      <w:r>
-        <w:t>However</w:t>
-      </w:r>
-      <w:proofErr w:type="gramEnd"/>
+      <w:r>
+        <w:t>However,</w:t>
+      </w:r>
       <w:r>
         <w:t xml:space="preserve"> as the session doesn’t expire, that could cause an issue. </w:t>
       </w:r>
@@ -2636,40 +2864,8 @@
       </w:pPr>
     </w:p>
     <w:p/>
-    <w:p/>
-    <w:p/>
-    <w:p>
-      <w:pPr>
-        <w:pStyle w:val="Heading2"/>
-        <w:rPr>
-          <w:sz w:val="34"/>
-          <w:szCs w:val="34"/>
-        </w:rPr>
-      </w:pPr>
-    </w:p>
-    <w:p/>
-    <w:p/>
-    <w:p>
-      <w:pPr>
-        <w:jc w:val="center"/>
-        <w:rPr>
-          <w:sz w:val="26"/>
-          <w:szCs w:val="26"/>
-        </w:rPr>
-      </w:pPr>
-    </w:p>
-    <w:p>
-      <w:pPr>
-        <w:jc w:val="center"/>
-        <w:rPr>
-          <w:sz w:val="28"/>
-          <w:szCs w:val="28"/>
-        </w:rPr>
-      </w:pPr>
-    </w:p>
-    <w:p>
-      <w:pPr>
-        <w:jc w:val="center"/>
+    <w:p>
+      <w:pPr>
         <w:rPr>
           <w:sz w:val="28"/>
           <w:szCs w:val="28"/>
@@ -2689,6 +2885,184 @@
 <file path=word/numbering.xml><?xml version="1.0" encoding="utf-8"?>
 <w:numbering xmlns:wpc="http://schemas.microsoft.com/office/word/2010/wordprocessingCanvas" xmlns:cx="http://schemas.microsoft.com/office/drawing/2014/chartex" xmlns:cx1="http://schemas.microsoft.com/office/drawing/2015/9/8/chartex" xmlns:cx2="http://schemas.microsoft.com/office/drawing/2015/10/21/chartex" xmlns:cx3="http://schemas.microsoft.com/office/drawing/2016/5/9/chartex" xmlns:cx4="http://schemas.microsoft.com/office/drawing/2016/5/10/chartex" xmlns:cx5="http://schemas.microsoft.com/office/drawing/2016/5/11/chartex" xmlns:cx6="http://schemas.microsoft.com/office/drawing/2016/5/12/chartex" xmlns:cx7="http://schemas.microsoft.com/office/drawing/2016/5/13/chartex" xmlns:cx8="http://schemas.microsoft.com/office/drawing/2016/5/14/chartex" xmlns:mc="http://schemas.openxmlformats.org/markup-compatibility/2006" xmlns:aink="http://schemas.microsoft.com/office/drawing/2016/ink" xmlns:am3d="http://schemas.microsoft.com/office/drawing/2017/model3d" xmlns:o="urn:schemas-microsoft-com:office:office" xmlns:r="http://schemas.openxmlformats.org/officeDocument/2006/relationships" xmlns:m="http://schemas.openxmlformats.org/officeDocument/2006/math" xmlns:v="urn:schemas-microsoft-com:vml" xmlns:wp14="http://schemas.microsoft.com/office/word/2010/wordprocessingDrawing" xmlns:wp="http://schemas.openxmlformats.org/drawingml/2006/wordprocessingDrawing" xmlns:w10="urn:schemas-microsoft-com:office:word" xmlns:w="http://schemas.openxmlformats.org/wordprocessingml/2006/main" xmlns:w14="http://schemas.microsoft.com/office/word/2010/wordml" xmlns:w15="http://schemas.microsoft.com/office/word/2012/wordml" xmlns:w16cex="http://schemas.microsoft.com/office/word/2018/wordml/cex" xmlns:w16cid="http://schemas.microsoft.com/office/word/2016/wordml/cid" xmlns:w16="http://schemas.microsoft.com/office/word/2018/wordml" xmlns:w16sdtdh="http://schemas.microsoft.com/office/word/2020/wordml/sdtdatahash" xmlns:w16se="http://schemas.microsoft.com/office/word/2015/wordml/symex" xmlns:wpg="http://schemas.microsoft.com/office/word/2010/wordprocessingGroup" xmlns:wpi="http://schemas.microsoft.com/office/word/2010/wordprocessingInk" xmlns:wne="http://schemas.microsoft.com/office/word/2006/wordml" xmlns:wps="http://schemas.microsoft.com/office/word/2010/wordprocessingShape" mc:Ignorable="w14 w15 w16se w16cid w16 w16cex w16sdtdh wp14">
   <w:abstractNum w:abstractNumId="0" w15:restartNumberingAfterBreak="0">
+    <w:nsid w:val="0BB30DB8"/>
+    <w:multiLevelType w:val="hybridMultilevel"/>
+    <w:tmpl w:val="15EA27FE"/>
+    <w:lvl w:ilvl="0" w:tplc="FFFFFFFF">
+      <w:start w:val="1"/>
+      <w:numFmt w:val="decimal"/>
+      <w:lvlText w:val="%1."/>
+      <w:lvlJc w:val="left"/>
+      <w:pPr>
+        <w:ind w:left="720" w:hanging="360"/>
+      </w:pPr>
+      <w:rPr>
+        <w:rFonts w:hint="default"/>
+      </w:rPr>
+    </w:lvl>
+    <w:lvl w:ilvl="1" w:tplc="FFFFFFFF">
+      <w:start w:val="1"/>
+      <w:numFmt w:val="lowerLetter"/>
+      <w:lvlText w:val="%2."/>
+      <w:lvlJc w:val="left"/>
+      <w:pPr>
+        <w:ind w:left="1440" w:hanging="360"/>
+      </w:pPr>
+    </w:lvl>
+    <w:lvl w:ilvl="2" w:tplc="FFFFFFFF" w:tentative="1">
+      <w:start w:val="1"/>
+      <w:numFmt w:val="lowerRoman"/>
+      <w:lvlText w:val="%3."/>
+      <w:lvlJc w:val="right"/>
+      <w:pPr>
+        <w:ind w:left="2160" w:hanging="180"/>
+      </w:pPr>
+    </w:lvl>
+    <w:lvl w:ilvl="3" w:tplc="FFFFFFFF" w:tentative="1">
+      <w:start w:val="1"/>
+      <w:numFmt w:val="decimal"/>
+      <w:lvlText w:val="%4."/>
+      <w:lvlJc w:val="left"/>
+      <w:pPr>
+        <w:ind w:left="2880" w:hanging="360"/>
+      </w:pPr>
+    </w:lvl>
+    <w:lvl w:ilvl="4" w:tplc="FFFFFFFF" w:tentative="1">
+      <w:start w:val="1"/>
+      <w:numFmt w:val="lowerLetter"/>
+      <w:lvlText w:val="%5."/>
+      <w:lvlJc w:val="left"/>
+      <w:pPr>
+        <w:ind w:left="3600" w:hanging="360"/>
+      </w:pPr>
+    </w:lvl>
+    <w:lvl w:ilvl="5" w:tplc="FFFFFFFF" w:tentative="1">
+      <w:start w:val="1"/>
+      <w:numFmt w:val="lowerRoman"/>
+      <w:lvlText w:val="%6."/>
+      <w:lvlJc w:val="right"/>
+      <w:pPr>
+        <w:ind w:left="4320" w:hanging="180"/>
+      </w:pPr>
+    </w:lvl>
+    <w:lvl w:ilvl="6" w:tplc="FFFFFFFF" w:tentative="1">
+      <w:start w:val="1"/>
+      <w:numFmt w:val="decimal"/>
+      <w:lvlText w:val="%7."/>
+      <w:lvlJc w:val="left"/>
+      <w:pPr>
+        <w:ind w:left="5040" w:hanging="360"/>
+      </w:pPr>
+    </w:lvl>
+    <w:lvl w:ilvl="7" w:tplc="FFFFFFFF" w:tentative="1">
+      <w:start w:val="1"/>
+      <w:numFmt w:val="lowerLetter"/>
+      <w:lvlText w:val="%8."/>
+      <w:lvlJc w:val="left"/>
+      <w:pPr>
+        <w:ind w:left="5760" w:hanging="360"/>
+      </w:pPr>
+    </w:lvl>
+    <w:lvl w:ilvl="8" w:tplc="FFFFFFFF" w:tentative="1">
+      <w:start w:val="1"/>
+      <w:numFmt w:val="lowerRoman"/>
+      <w:lvlText w:val="%9."/>
+      <w:lvlJc w:val="right"/>
+      <w:pPr>
+        <w:ind w:left="6480" w:hanging="180"/>
+      </w:pPr>
+    </w:lvl>
+  </w:abstractNum>
+  <w:abstractNum w:abstractNumId="1" w15:restartNumberingAfterBreak="0">
+    <w:nsid w:val="5EAE7294"/>
+    <w:multiLevelType w:val="hybridMultilevel"/>
+    <w:tmpl w:val="15EA27FE"/>
+    <w:lvl w:ilvl="0" w:tplc="FFFFFFFF">
+      <w:start w:val="1"/>
+      <w:numFmt w:val="decimal"/>
+      <w:lvlText w:val="%1."/>
+      <w:lvlJc w:val="left"/>
+      <w:pPr>
+        <w:ind w:left="720" w:hanging="360"/>
+      </w:pPr>
+      <w:rPr>
+        <w:rFonts w:hint="default"/>
+      </w:rPr>
+    </w:lvl>
+    <w:lvl w:ilvl="1" w:tplc="FFFFFFFF">
+      <w:start w:val="1"/>
+      <w:numFmt w:val="lowerLetter"/>
+      <w:lvlText w:val="%2."/>
+      <w:lvlJc w:val="left"/>
+      <w:pPr>
+        <w:ind w:left="1440" w:hanging="360"/>
+      </w:pPr>
+    </w:lvl>
+    <w:lvl w:ilvl="2" w:tplc="FFFFFFFF" w:tentative="1">
+      <w:start w:val="1"/>
+      <w:numFmt w:val="lowerRoman"/>
+      <w:lvlText w:val="%3."/>
+      <w:lvlJc w:val="right"/>
+      <w:pPr>
+        <w:ind w:left="2160" w:hanging="180"/>
+      </w:pPr>
+    </w:lvl>
+    <w:lvl w:ilvl="3" w:tplc="FFFFFFFF" w:tentative="1">
+      <w:start w:val="1"/>
+      <w:numFmt w:val="decimal"/>
+      <w:lvlText w:val="%4."/>
+      <w:lvlJc w:val="left"/>
+      <w:pPr>
+        <w:ind w:left="2880" w:hanging="360"/>
+      </w:pPr>
+    </w:lvl>
+    <w:lvl w:ilvl="4" w:tplc="FFFFFFFF" w:tentative="1">
+      <w:start w:val="1"/>
+      <w:numFmt w:val="lowerLetter"/>
+      <w:lvlText w:val="%5."/>
+      <w:lvlJc w:val="left"/>
+      <w:pPr>
+        <w:ind w:left="3600" w:hanging="360"/>
+      </w:pPr>
+    </w:lvl>
+    <w:lvl w:ilvl="5" w:tplc="FFFFFFFF" w:tentative="1">
+      <w:start w:val="1"/>
+      <w:numFmt w:val="lowerRoman"/>
+      <w:lvlText w:val="%6."/>
+      <w:lvlJc w:val="right"/>
+      <w:pPr>
+        <w:ind w:left="4320" w:hanging="180"/>
+      </w:pPr>
+    </w:lvl>
+    <w:lvl w:ilvl="6" w:tplc="FFFFFFFF" w:tentative="1">
+      <w:start w:val="1"/>
+      <w:numFmt w:val="decimal"/>
+      <w:lvlText w:val="%7."/>
+      <w:lvlJc w:val="left"/>
+      <w:pPr>
+        <w:ind w:left="5040" w:hanging="360"/>
+      </w:pPr>
+    </w:lvl>
+    <w:lvl w:ilvl="7" w:tplc="FFFFFFFF" w:tentative="1">
+      <w:start w:val="1"/>
+      <w:numFmt w:val="lowerLetter"/>
+      <w:lvlText w:val="%8."/>
+      <w:lvlJc w:val="left"/>
+      <w:pPr>
+        <w:ind w:left="5760" w:hanging="360"/>
+      </w:pPr>
+    </w:lvl>
+    <w:lvl w:ilvl="8" w:tplc="FFFFFFFF" w:tentative="1">
+      <w:start w:val="1"/>
+      <w:numFmt w:val="lowerRoman"/>
+      <w:lvlText w:val="%9."/>
+      <w:lvlJc w:val="right"/>
+      <w:pPr>
+        <w:ind w:left="6480" w:hanging="180"/>
+      </w:pPr>
+    </w:lvl>
+  </w:abstractNum>
+  <w:abstractNum w:abstractNumId="2" w15:restartNumberingAfterBreak="0">
     <w:nsid w:val="7FAF4035"/>
     <w:multiLevelType w:val="hybridMultilevel"/>
     <w:tmpl w:val="15EA27FE"/>
@@ -2777,7 +3151,13 @@
       </w:pPr>
     </w:lvl>
   </w:abstractNum>
-  <w:num w:numId="1">
+  <w:num w:numId="1" w16cid:durableId="1161503470">
+    <w:abstractNumId w:val="2"/>
+  </w:num>
+  <w:num w:numId="2" w16cid:durableId="1546529816">
+    <w:abstractNumId w:val="1"/>
+  </w:num>
+  <w:num w:numId="3" w16cid:durableId="1957177488">
     <w:abstractNumId w:val="0"/>
   </w:num>
 </w:numbering>

</xml_diff>